<commit_message>
Update Syllabus - simulation studies.docx
</commit_message>
<xml_diff>
--- a/Syllabus - simulation studies.docx
+++ b/Syllabus - simulation studies.docx
@@ -1499,6 +1499,13 @@
               </w:rPr>
               <w:t>Writing functions</w:t>
             </w:r>
+            <w:r>
+              <w:rPr>
+                <w:szCs w:val="22"/>
+                <w:lang w:val="en-GB"/>
+              </w:rPr>
+              <w:t xml:space="preserve"> </w:t>
+            </w:r>
           </w:p>
         </w:tc>
       </w:tr>
@@ -1608,6 +1615,13 @@
               </w:rPr>
               <w:t>General structure of a simulation</w:t>
             </w:r>
+            <w:r>
+              <w:rPr>
+                <w:szCs w:val="22"/>
+                <w:lang w:val="en-GB"/>
+              </w:rPr>
+              <w:t xml:space="preserve"> Part 1</w:t>
+            </w:r>
           </w:p>
         </w:tc>
       </w:tr>
@@ -1701,7 +1715,29 @@
                 <w:szCs w:val="22"/>
                 <w:lang w:val="en-GB"/>
               </w:rPr>
-              <w:t>Factorial vs. one-at-at-time simulations</w:t>
+              <w:t xml:space="preserve">General structure of a simulation Part </w:t>
+            </w:r>
+            <w:r>
+              <w:rPr>
+                <w:szCs w:val="22"/>
+                <w:lang w:val="en-GB"/>
+              </w:rPr>
+              <w:t>2</w:t>
+            </w:r>
+            <w:r>
+              <w:rPr>
+                <w:szCs w:val="22"/>
+                <w:lang w:val="en-GB"/>
+              </w:rPr>
+              <w:t xml:space="preserve"> </w:t>
+            </w:r>
+            <w:r>
+              <w:rPr>
+                <w:color w:val="FF0000"/>
+                <w:szCs w:val="22"/>
+                <w:lang w:val="en-GB"/>
+              </w:rPr>
+              <w:t>[assignment]</w:t>
             </w:r>
           </w:p>
         </w:tc>
@@ -1789,23 +1825,7 @@
                 <w:szCs w:val="22"/>
                 <w:lang w:val="en-GB"/>
               </w:rPr>
-              <w:t xml:space="preserve">Understanding </w:t>
-            </w:r>
-            <w:r>
-              <w:rPr>
-                <w:i/>
-                <w:iCs/>
-                <w:szCs w:val="22"/>
-                <w:lang w:val="en-GB"/>
-              </w:rPr>
-              <w:t>p</w:t>
-            </w:r>
-            <w:r>
-              <w:rPr>
-                <w:szCs w:val="22"/>
-                <w:lang w:val="en-GB"/>
-              </w:rPr>
-              <w:t>-values</w:t>
+              <w:t>The impact of violating statistical assumptions</w:t>
             </w:r>
           </w:p>
         </w:tc>
@@ -1895,6 +1915,21 @@
               </w:rPr>
               <w:t>Hidden multiplicity in ANOVA</w:t>
             </w:r>
+            <w:r>
+              <w:rPr>
+                <w:szCs w:val="22"/>
+                <w:lang w:val="en-GB"/>
+              </w:rPr>
+              <w:t xml:space="preserve"> </w:t>
+            </w:r>
+            <w:r>
+              <w:rPr>
+                <w:color w:val="FF0000"/>
+                <w:szCs w:val="22"/>
+                <w:lang w:val="en-GB"/>
+              </w:rPr>
+              <w:t>[assignment]</w:t>
+            </w:r>
           </w:p>
         </w:tc>
       </w:tr>
@@ -1995,7 +2030,7 @@
                 <w:szCs w:val="22"/>
                 <w:lang w:val="en-GB"/>
               </w:rPr>
-              <w:t>What does it mean to violate assumptions?</w:t>
+              <w:t>Is it worth testing statistical assumptions?</w:t>
             </w:r>
           </w:p>
         </w:tc>
@@ -2136,39 +2171,6 @@
               <w:t>&gt;&gt;</w:t>
             </w:r>
           </w:p>
-          <w:p>
-            <w:pPr>
-              <w:spacing w:after="0" w:line="240" w:lineRule="auto"/>
-              <w:rPr>
-                <w:szCs w:val="22"/>
-                <w:lang w:val="en-GB"/>
-              </w:rPr>
-            </w:pPr>
-            <w:r>
-              <w:rPr>
-                <w:color w:val="D8455B"/>
-                <w:szCs w:val="22"/>
-                <w:lang w:val="en-GB"/>
-              </w:rPr>
-              <w:t xml:space="preserve">Otherwise: </w:t>
-            </w:r>
-            <w:r>
-              <w:rPr>
-                <w:color w:val="D8455B"/>
-                <w:szCs w:val="22"/>
-                <w:lang w:val="en-GB"/>
-              </w:rPr>
-              <w:t>S</w:t>
-            </w:r>
-            <w:r>
-              <w:rPr>
-                <w:color w:val="D8455B"/>
-                <w:szCs w:val="22"/>
-                <w:lang w:val="en-GB"/>
-              </w:rPr>
-              <w:t>imulating causal models</w:t>
-            </w:r>
-          </w:p>
         </w:tc>
       </w:tr>
       <w:tr>
@@ -2257,6 +2259,7 @@
             <w:pPr>
               <w:spacing w:after="0" w:line="240" w:lineRule="auto"/>
               <w:rPr>
+                <w:szCs w:val="22"/>
                 <w:lang w:val="en-GB"/>
               </w:rPr>
             </w:pPr>
@@ -2265,7 +2268,14 @@
                 <w:szCs w:val="22"/>
                 <w:lang w:val="en-GB"/>
               </w:rPr>
-              <w:t>The difference between significant and non-significant is not itself significant</w:t>
+              <w:t>Understanding Confidence Intervals via sequential testing</w:t>
+            </w:r>
+            <w:r>
+              <w:rPr>
+                <w:szCs w:val="22"/>
+                <w:lang w:val="en-GB"/>
+              </w:rPr>
+              <w:t xml:space="preserve"> </w:t>
             </w:r>
           </w:p>
         </w:tc>
@@ -2466,7 +2476,7 @@
                 <w:szCs w:val="22"/>
                 <w:lang w:val="en-GB"/>
               </w:rPr>
-              <w:t>Understanding Confidence Intervals via sequential testing</w:t>
+              <w:t>The difference between significant and non-significant is not itself significant</w:t>
             </w:r>
           </w:p>
         </w:tc>
@@ -2563,9 +2573,10 @@
             </w:pPr>
             <w:r>
               <w:rPr>
-                <w:lang w:val="en-GB"/>
-              </w:rPr>
-              <w:t>Should we test our statistical assumptions?</w:t>
+                <w:szCs w:val="22"/>
+                <w:lang w:val="en-GB"/>
+              </w:rPr>
+              <w:t>How standardized are ‘standardized’ effect sizes?</w:t>
             </w:r>
           </w:p>
         </w:tc>
@@ -2667,7 +2678,7 @@
                 <w:szCs w:val="22"/>
                 <w:lang w:val="en-GB"/>
               </w:rPr>
-              <w:t>How standardized are ‘standardized’ effect sizes?</w:t>
+              <w:t>Meta-analysis and bias</w:t>
             </w:r>
           </w:p>
         </w:tc>
@@ -2769,7 +2780,7 @@
                 <w:szCs w:val="22"/>
                 <w:lang w:val="en-GB"/>
               </w:rPr>
-              <w:t>Meta-analysis and bias</w:t>
+              <w:t>Simulating causal models</w:t>
             </w:r>
           </w:p>
         </w:tc>
@@ -7197,7 +7208,6 @@
   <w:style w:type="character" w:default="1" w:styleId="DefaultParagraphFont">
     <w:name w:val="Default Paragraph Font"/>
     <w:uiPriority w:val="1"/>
-    <w:semiHidden/>
     <w:unhideWhenUsed/>
   </w:style>
   <w:style w:type="table" w:default="1" w:styleId="TableNormal">
@@ -8667,6 +8677,14 @@
 </file>
 
 <file path=customXml/item1.xml><?xml version="1.0" encoding="utf-8"?>
+<TemplafyFormConfiguration><![CDATA[{"formFields":[{"dataSource":"ClaimTranslations","displayColumn":"claim","filter":{"column":"iana","otherFieldName":"DocumentLanguage","fullyQualifiedOtherFieldName":"DocumentLanguage","otherFieldColumn":"iana","formReference":"userProfile","operator":"equals"},"hideIfNoUserInteractionRequired":true,"distinct":true,"required":true,"autoSelectFirstOption":false,"helpTexts":{"prefix":"","postfix":""},"spacing":{},"type":"dropDown","name":"Claim","label":"Claim","fullyQualifiedName":"Claim"},{"dataSource":"CustomFooterLogoWord","displayColumn":"customFooter","filter":{"column":"customFooter","otherFieldName":"Institution","fullyQualifiedOtherFieldName":"Institution","otherFieldColumn":"CustomLogoFooter","formReference":"userProfile","operator":"equals"},"hideIfNoUserInteractionRequired":true,"distinct":true,"required":true,"autoSelectFirstOption":false,"helpTexts":{"prefix":"","postfix":""},"spacing":{},"type":"dropDown","name":"CustomFooterLogo","label":"Custom footer logo","fullyQualifiedName":"CustomFooterLogo"},{"dataSource":"LogoLeereVorlage","displayColumn":"name","hideIfNoUserInteractionRequired":false,"distinct":true,"required":true,"autoSelectFirstOption":false,"helpTexts":{"prefix":"","postfix":""},"spacing":{},"type":"dropDown","name":"LogoLeereVorlage","label":"Logo","fullyQualifiedName":"LogoLeereVorlage"}],"formDataEntries":[{"name":"Claim","value":"Z2eF3iymXGQicZCtNG1OaA=="},{"name":"CustomFooterLogo","value":"iHQ8Cqf+ZDhqdS5NzCoDSw=="},{"name":"LogoLeereVorlage","value":"Z2eF3iymXGQicZCtNG1OaA=="}]}]]></TemplafyFormConfiguration>
+</file>
+
+<file path=customXml/item2.xml><?xml version="1.0" encoding="utf-8"?>
+<TemplafyTemplateConfiguration><![CDATA[{"elementsMetadata":[{"type":"pictureContentControl","id":"3d84e016-bb9f-41a8-a4c6-72d1e18b23d2","elementConfiguration":{"inheritDimensions":"inheritNone","width":"{{Form.LogoLeereVorlage.WidthLogoPage2}}","height":"{{Form.LogoLeereVorlage.HeightLogoPage2}}","binding":"Form.LogoLeereVorlage.LogoPage2","visibility":{"action":"hide","binding":"Form.LogoLeereVorlage.Name","operator":"equals","compareValue":"No logo"},"removeAndKeepContent":false,"disableUpdates":false,"type":"image"}},{"type":"pictureContentControl","id":"383ebb36-a924-4599-88c7-7b32f2a1c904","elementConfiguration":{"inheritDimensions":"inheritNone","width":"{{Form.LogoLeereVorlage.WidthLogoPage2}}","height":"{{Form.LogoLeereVorlage.HeightLogoPage2}}","binding":"Form.LogoLeereVorlage.LogoPage2","visibility":{"action":"hide","binding":"Form.LogoLeereVorlage.Name","operator":"equals","compareValue":"No logo"},"removeAndKeepContent":false,"disableUpdates":false,"type":"image"}},{"type":"pictureContentControl","id":"19cbc717-1df4-441b-ae70-9c9df1a0a9de","elementConfiguration":{"inheritDimensions":"inheritNone","height":"{{Form.CustomFooterLogo.Height}}","binding":"Form.CustomFooterLogo.Logo","visibility":{"action":"hide","binding":"Form.CustomFooterLogo.CustomFooter","operator":"equals","compareValue":"None"},"removeAndKeepContent":false,"disableUpdates":false,"type":"image"}},{"type":"pictureContentControl","id":"3bcb296e-dd5f-4ee5-ade2-b7635d4f7566","elementConfiguration":{"inheritDimensions":"inheritNone","height":"{{Form.CustomFooterLogo.Height}}","binding":"Form.CustomFooterLogo.Logo","visibility":{"action":"hide","binding":"Form.CustomFooterLogo.CustomFooter","operator":"equals","compareValue":"None"},"removeAndKeepContent":false,"disableUpdates":false,"type":"image"}},{"type":"pictureContentControl","id":"63f465b2-91a2-4b1d-a725-a425c5249198","elementConfiguration":{"inheritDimensions":"inheritNone","width":"{{Form.LogoLeereVorlage.Width}}","height":"{{Form.LogoLeereVorlage.Height}}","binding":"Form.LogoLeereVorlage.Logo","visibility":{"action":"hide","binding":"Form.LogoLeereVorlage.Name","operator":"equals","compareValue":"No logo"},"removeAndKeepContent":false,"disableUpdates":false,"type":"image"}},{"type":"pictureContentControl","id":"0f75a7e4-bf7c-4da0-b339-fdb85a64252e","elementConfiguration":{"inheritDimensions":"inheritNone","width":"{{Form.LogoLeereVorlage.Width}}","height":"{{Form.LogoLeereVorlage.Height}}","binding":"Form.LogoLeereVorlage.Logo","visibility":{"action":"hide","binding":"Form.LogoLeereVorlage.Name","operator":"equals","compareValue":"No logo"},"removeAndKeepContent":false,"disableUpdates":false,"type":"image"}},{"type":"pictureContentControl","id":"8b0672e8-03a2-4689-b720-a6169fb6711c","elementConfiguration":{"inheritDimensions":"inheritNone","height":"{{Form.Claim.Height}}","binding":"Form.Claim.Claim","visibility":{"action":"hide","binding":"UserProfile.Institution.HideClaim","operator":"equals","compareValue":"Yes"},"removeAndKeepContent":false,"disableUpdates":false,"type":"image"}},{"type":"pictureContentControl","id":"22f7c9a5-023c-43b2-8400-9e0a07f239cc","elementConfiguration":{"inheritDimensions":"inheritNone","height":"{{Form.CustomFooterLogo.Height}}","binding":"Form.CustomFooterLogo.Logo","visibility":{"action":"hide","binding":"Form.CustomFooterLogo.CustomFooter","operator":"equals","compareValue":"None"},"removeAndKeepContent":false,"disableUpdates":false,"type":"image"}},{"type":"pictureContentControl","id":"f6260103-2b27-42b9-879b-8b8dbad58bb2","elementConfiguration":{"inheritDimensions":"inheritNone","height":"{{Form.CustomFooterLogo.Height}}","binding":"Form.CustomFooterLogo.Logo","visibility":{"action":"hide","binding":"Form.CustomFooterLogo.CustomFooter","operator":"equals","compareValue":"None"},"removeAndKeepContent":false,"disableUpdates":false,"type":"image"}},{"type":"pictureContentControl","id":"02513e81-3a48-4a91-b0f4-46dad86110ec","elementConfiguration":{"inheritDimensions":"inheritNone","height":"{{Form.Claim.Height}}","binding":"Form.Claim.Claim","visibility":{"action":"hide","binding":"UserProfile.Institution.HideClaim","operator":"equals","compareValue":"Yes"},"removeAndKeepContent":false,"disableUpdates":false,"type":"image"}}],"transformationConfigurations":[{"language":"{{UserProfile.DocumentLanguage.Iana}}","disableUpdates":false,"type":"proofingLanguage"}],"isBaseTemplate":false,"templateName":"Leere Vorlage","templateDescription":"","enableDocumentContentUpdater":true,"version":"1.12"}]]></TemplafyTemplateConfiguration>
+</file>
+
+<file path=customXml/item3.xml><?xml version="1.0" encoding="utf-8"?>
 <p:properties xmlns:p="http://schemas.microsoft.com/office/2006/metadata/properties" xmlns:xsi="http://www.w3.org/2001/XMLSchema-instance" xmlns:pc="http://schemas.microsoft.com/office/infopath/2007/PartnerControls">
   <documentManagement>
     <_activity xmlns="4a3b9902-a5bd-41d7-98f1-878c796985cb" xsi:nil="true"/>
@@ -8674,15 +8692,20 @@
 </p:properties>
 </file>
 
-<file path=customXml/item2.xml><?xml version="1.0" encoding="utf-8"?>
-<TemplafyTemplateConfiguration><![CDATA[{"elementsMetadata":[{"type":"pictureContentControl","id":"3d84e016-bb9f-41a8-a4c6-72d1e18b23d2","elementConfiguration":{"inheritDimensions":"inheritNone","width":"{{Form.LogoLeereVorlage.WidthLogoPage2}}","height":"{{Form.LogoLeereVorlage.HeightLogoPage2}}","binding":"Form.LogoLeereVorlage.LogoPage2","visibility":{"action":"hide","binding":"Form.LogoLeereVorlage.Name","operator":"equals","compareValue":"No logo"},"removeAndKeepContent":false,"disableUpdates":false,"type":"image"}},{"type":"pictureContentControl","id":"383ebb36-a924-4599-88c7-7b32f2a1c904","elementConfiguration":{"inheritDimensions":"inheritNone","width":"{{Form.LogoLeereVorlage.WidthLogoPage2}}","height":"{{Form.LogoLeereVorlage.HeightLogoPage2}}","binding":"Form.LogoLeereVorlage.LogoPage2","visibility":{"action":"hide","binding":"Form.LogoLeereVorlage.Name","operator":"equals","compareValue":"No logo"},"removeAndKeepContent":false,"disableUpdates":false,"type":"image"}},{"type":"pictureContentControl","id":"19cbc717-1df4-441b-ae70-9c9df1a0a9de","elementConfiguration":{"inheritDimensions":"inheritNone","height":"{{Form.CustomFooterLogo.Height}}","binding":"Form.CustomFooterLogo.Logo","visibility":{"action":"hide","binding":"Form.CustomFooterLogo.CustomFooter","operator":"equals","compareValue":"None"},"removeAndKeepContent":false,"disableUpdates":false,"type":"image"}},{"type":"pictureContentControl","id":"3bcb296e-dd5f-4ee5-ade2-b7635d4f7566","elementConfiguration":{"inheritDimensions":"inheritNone","height":"{{Form.CustomFooterLogo.Height}}","binding":"Form.CustomFooterLogo.Logo","visibility":{"action":"hide","binding":"Form.CustomFooterLogo.CustomFooter","operator":"equals","compareValue":"None"},"removeAndKeepContent":false,"disableUpdates":false,"type":"image"}},{"type":"pictureContentControl","id":"63f465b2-91a2-4b1d-a725-a425c5249198","elementConfiguration":{"inheritDimensions":"inheritNone","width":"{{Form.LogoLeereVorlage.Width}}","height":"{{Form.LogoLeereVorlage.Height}}","binding":"Form.LogoLeereVorlage.Logo","visibility":{"action":"hide","binding":"Form.LogoLeereVorlage.Name","operator":"equals","compareValue":"No logo"},"removeAndKeepContent":false,"disableUpdates":false,"type":"image"}},{"type":"pictureContentControl","id":"0f75a7e4-bf7c-4da0-b339-fdb85a64252e","elementConfiguration":{"inheritDimensions":"inheritNone","width":"{{Form.LogoLeereVorlage.Width}}","height":"{{Form.LogoLeereVorlage.Height}}","binding":"Form.LogoLeereVorlage.Logo","visibility":{"action":"hide","binding":"Form.LogoLeereVorlage.Name","operator":"equals","compareValue":"No logo"},"removeAndKeepContent":false,"disableUpdates":false,"type":"image"}},{"type":"pictureContentControl","id":"8b0672e8-03a2-4689-b720-a6169fb6711c","elementConfiguration":{"inheritDimensions":"inheritNone","height":"{{Form.Claim.Height}}","binding":"Form.Claim.Claim","visibility":{"action":"hide","binding":"UserProfile.Institution.HideClaim","operator":"equals","compareValue":"Yes"},"removeAndKeepContent":false,"disableUpdates":false,"type":"image"}},{"type":"pictureContentControl","id":"22f7c9a5-023c-43b2-8400-9e0a07f239cc","elementConfiguration":{"inheritDimensions":"inheritNone","height":"{{Form.CustomFooterLogo.Height}}","binding":"Form.CustomFooterLogo.Logo","visibility":{"action":"hide","binding":"Form.CustomFooterLogo.CustomFooter","operator":"equals","compareValue":"None"},"removeAndKeepContent":false,"disableUpdates":false,"type":"image"}},{"type":"pictureContentControl","id":"f6260103-2b27-42b9-879b-8b8dbad58bb2","elementConfiguration":{"inheritDimensions":"inheritNone","height":"{{Form.CustomFooterLogo.Height}}","binding":"Form.CustomFooterLogo.Logo","visibility":{"action":"hide","binding":"Form.CustomFooterLogo.CustomFooter","operator":"equals","compareValue":"None"},"removeAndKeepContent":false,"disableUpdates":false,"type":"image"}},{"type":"pictureContentControl","id":"02513e81-3a48-4a91-b0f4-46dad86110ec","elementConfiguration":{"inheritDimensions":"inheritNone","height":"{{Form.Claim.Height}}","binding":"Form.Claim.Claim","visibility":{"action":"hide","binding":"UserProfile.Institution.HideClaim","operator":"equals","compareValue":"Yes"},"removeAndKeepContent":false,"disableUpdates":false,"type":"image"}}],"transformationConfigurations":[{"language":"{{UserProfile.DocumentLanguage.Iana}}","disableUpdates":false,"type":"proofingLanguage"}],"isBaseTemplate":false,"templateName":"Leere Vorlage","templateDescription":"","enableDocumentContentUpdater":true,"version":"1.12"}]]></TemplafyTemplateConfiguration>
+<file path=customXml/item4.xml><?xml version="1.0" encoding="utf-8"?>
+<?mso-contentType ?>
+<FormTemplates xmlns="http://schemas.microsoft.com/sharepoint/v3/contenttype/forms">
+  <Display>DocumentLibraryForm</Display>
+  <Edit>DocumentLibraryForm</Edit>
+  <New>DocumentLibraryForm</New>
+</FormTemplates>
 </file>
 
-<file path=customXml/item3.xml><?xml version="1.0" encoding="utf-8"?>
-<TemplafyFormConfiguration><![CDATA[{"formFields":[{"dataSource":"ClaimTranslations","displayColumn":"claim","filter":{"column":"iana","otherFieldName":"DocumentLanguage","fullyQualifiedOtherFieldName":"DocumentLanguage","otherFieldColumn":"iana","formReference":"userProfile","operator":"equals"},"hideIfNoUserInteractionRequired":true,"distinct":true,"required":true,"autoSelectFirstOption":false,"helpTexts":{"prefix":"","postfix":""},"spacing":{},"type":"dropDown","name":"Claim","label":"Claim","fullyQualifiedName":"Claim"},{"dataSource":"CustomFooterLogoWord","displayColumn":"customFooter","filter":{"column":"customFooter","otherFieldName":"Institution","fullyQualifiedOtherFieldName":"Institution","otherFieldColumn":"CustomLogoFooter","formReference":"userProfile","operator":"equals"},"hideIfNoUserInteractionRequired":true,"distinct":true,"required":true,"autoSelectFirstOption":false,"helpTexts":{"prefix":"","postfix":""},"spacing":{},"type":"dropDown","name":"CustomFooterLogo","label":"Custom footer logo","fullyQualifiedName":"CustomFooterLogo"},{"dataSource":"LogoLeereVorlage","displayColumn":"name","hideIfNoUserInteractionRequired":false,"distinct":true,"required":true,"autoSelectFirstOption":false,"helpTexts":{"prefix":"","postfix":""},"spacing":{},"type":"dropDown","name":"LogoLeereVorlage","label":"Logo","fullyQualifiedName":"LogoLeereVorlage"}],"formDataEntries":[{"name":"Claim","value":"Z2eF3iymXGQicZCtNG1OaA=="},{"name":"CustomFooterLogo","value":"iHQ8Cqf+ZDhqdS5NzCoDSw=="},{"name":"LogoLeereVorlage","value":"Z2eF3iymXGQicZCtNG1OaA=="}]}]]></TemplafyFormConfiguration>
+<file path=customXml/item5.xml><?xml version="1.0" encoding="utf-8"?>
+<b:Sources xmlns:b="http://schemas.openxmlformats.org/officeDocument/2006/bibliography" xmlns="http://schemas.openxmlformats.org/officeDocument/2006/bibliography" SelectedStyle="\APASixthEditionOfficeOnline.xsl" StyleName="APA" Version="6"/>
 </file>
 
-<file path=customXml/item4.xml><?xml version="1.0" encoding="utf-8"?>
+<file path=customXml/item6.xml><?xml version="1.0" encoding="utf-8"?>
 <ct:contentTypeSchema xmlns:ct="http://schemas.microsoft.com/office/2006/metadata/contentType" xmlns:ma="http://schemas.microsoft.com/office/2006/metadata/properties/metaAttributes" ct:_="" ma:_="" ma:contentTypeName="Dokument" ma:contentTypeID="0x010100EE65DF1C6F78C644BF39C301FAD3E2CF" ma:contentTypeVersion="6" ma:contentTypeDescription="Ein neues Dokument erstellen." ma:contentTypeScope="" ma:versionID="cee1ad7c844a4ce68262a86bce63da31">
   <xsd:schema xmlns:xsd="http://www.w3.org/2001/XMLSchema" xmlns:xs="http://www.w3.org/2001/XMLSchema" xmlns:p="http://schemas.microsoft.com/office/2006/metadata/properties" xmlns:ns3="4a3b9902-a5bd-41d7-98f1-878c796985cb" xmlns:ns4="17e95b03-f7ea-427b-914a-0173241474db" targetNamespace="http://schemas.microsoft.com/office/2006/metadata/properties" ma:root="true" ma:fieldsID="3b36161788a5bbf3dbd10c500cb322d3" ns3:_="" ns4:_="">
     <xsd:import namespace="4a3b9902-a5bd-41d7-98f1-878c796985cb"/>
@@ -8859,26 +8882,9 @@
 </ct:contentTypeSchema>
 </file>
 
-<file path=customXml/item5.xml><?xml version="1.0" encoding="utf-8"?>
-<b:Sources xmlns:b="http://schemas.openxmlformats.org/officeDocument/2006/bibliography" xmlns="http://schemas.openxmlformats.org/officeDocument/2006/bibliography" SelectedStyle="\APASixthEditionOfficeOnline.xsl" StyleName="APA" Version="6"/>
-</file>
-
-<file path=customXml/item6.xml><?xml version="1.0" encoding="utf-8"?>
-<?mso-contentType ?>
-<FormTemplates xmlns="http://schemas.microsoft.com/sharepoint/v3/contenttype/forms">
-  <Display>DocumentLibraryForm</Display>
-  <Edit>DocumentLibraryForm</Edit>
-  <New>DocumentLibraryForm</New>
-</FormTemplates>
-</file>
-
 <file path=customXml/itemProps1.xml><?xml version="1.0" encoding="utf-8"?>
-<ds:datastoreItem xmlns:ds="http://schemas.openxmlformats.org/officeDocument/2006/customXml" ds:itemID="{20B8BDC0-0B39-4E7D-9DA8-39E3F2DF5EB1}">
-  <ds:schemaRefs>
-    <ds:schemaRef ds:uri="http://schemas.microsoft.com/office/2006/metadata/properties"/>
-    <ds:schemaRef ds:uri="http://schemas.microsoft.com/office/infopath/2007/PartnerControls"/>
-    <ds:schemaRef ds:uri="4a3b9902-a5bd-41d7-98f1-878c796985cb"/>
-  </ds:schemaRefs>
+<ds:datastoreItem xmlns:ds="http://schemas.openxmlformats.org/officeDocument/2006/customXml" ds:itemID="{27ECE007-D650-4B5A-AB41-DF32B9848848}">
+  <ds:schemaRefs/>
 </ds:datastoreItem>
 </file>
 
@@ -8889,12 +8895,32 @@
 </file>
 
 <file path=customXml/itemProps3.xml><?xml version="1.0" encoding="utf-8"?>
-<ds:datastoreItem xmlns:ds="http://schemas.openxmlformats.org/officeDocument/2006/customXml" ds:itemID="{27ECE007-D650-4B5A-AB41-DF32B9848848}">
-  <ds:schemaRefs/>
+<ds:datastoreItem xmlns:ds="http://schemas.openxmlformats.org/officeDocument/2006/customXml" ds:itemID="{20B8BDC0-0B39-4E7D-9DA8-39E3F2DF5EB1}">
+  <ds:schemaRefs>
+    <ds:schemaRef ds:uri="http://schemas.microsoft.com/office/2006/metadata/properties"/>
+    <ds:schemaRef ds:uri="http://schemas.microsoft.com/office/infopath/2007/PartnerControls"/>
+    <ds:schemaRef ds:uri="4a3b9902-a5bd-41d7-98f1-878c796985cb"/>
+  </ds:schemaRefs>
 </ds:datastoreItem>
 </file>
 
 <file path=customXml/itemProps4.xml><?xml version="1.0" encoding="utf-8"?>
+<ds:datastoreItem xmlns:ds="http://schemas.openxmlformats.org/officeDocument/2006/customXml" ds:itemID="{EB270729-555D-4A43-8321-B903C3E653E2}">
+  <ds:schemaRefs>
+    <ds:schemaRef ds:uri="http://schemas.microsoft.com/sharepoint/v3/contenttype/forms"/>
+  </ds:schemaRefs>
+</ds:datastoreItem>
+</file>
+
+<file path=customXml/itemProps5.xml><?xml version="1.0" encoding="utf-8"?>
+<ds:datastoreItem xmlns:ds="http://schemas.openxmlformats.org/officeDocument/2006/customXml" ds:itemID="{2EB84F3B-FBAC-49FF-95AE-E13CFDA33EFF}">
+  <ds:schemaRefs>
+    <ds:schemaRef ds:uri="http://schemas.openxmlformats.org/officeDocument/2006/bibliography"/>
+  </ds:schemaRefs>
+</ds:datastoreItem>
+</file>
+
+<file path=customXml/itemProps6.xml><?xml version="1.0" encoding="utf-8"?>
 <ds:datastoreItem xmlns:ds="http://schemas.openxmlformats.org/officeDocument/2006/customXml" ds:itemID="{5F6D7732-3364-46EF-8F69-21555491B8AB}">
   <ds:schemaRefs>
     <ds:schemaRef ds:uri="http://schemas.microsoft.com/office/2006/metadata/contentType"/>
@@ -8911,20 +8937,4 @@
     <ds:schemaRef ds:uri="http://schemas.microsoft.com/internal/obd"/>
   </ds:schemaRefs>
 </ds:datastoreItem>
-</file>
-
-<file path=customXml/itemProps5.xml><?xml version="1.0" encoding="utf-8"?>
-<ds:datastoreItem xmlns:ds="http://schemas.openxmlformats.org/officeDocument/2006/customXml" ds:itemID="{2EB84F3B-FBAC-49FF-95AE-E13CFDA33EFF}">
-  <ds:schemaRefs>
-    <ds:schemaRef ds:uri="http://schemas.openxmlformats.org/officeDocument/2006/bibliography"/>
-  </ds:schemaRefs>
-</ds:datastoreItem>
-</file>
-
-<file path=customXml/itemProps6.xml><?xml version="1.0" encoding="utf-8"?>
-<ds:datastoreItem xmlns:ds="http://schemas.openxmlformats.org/officeDocument/2006/customXml" ds:itemID="{EB270729-555D-4A43-8321-B903C3E653E2}">
-  <ds:schemaRefs>
-    <ds:schemaRef ds:uri="http://schemas.microsoft.com/sharepoint/v3/contenttype/forms"/>
-  </ds:schemaRefs>
-</ds:datastoreItem>
 </file>
</xml_diff>

<commit_message>
swapped less on 6 and 7, improved testing assumptions lesson
</commit_message>
<xml_diff>
--- a/Syllabus - simulation studies.docx
+++ b/Syllabus - simulation studies.docx
@@ -114,7 +114,23 @@
           <w:szCs w:val="22"/>
           <w:lang w:val="en-GB"/>
         </w:rPr>
-        <w:t xml:space="preserve">Simulation studies help demystify the 'whys' and 'hows' behind statistical rules, make sense of </w:t>
+        <w:t>Simulation studies help demystify the 'whys' and '</w:t>
+      </w:r>
+      <w:proofErr w:type="spellStart"/>
+      <w:r>
+        <w:rPr>
+          <w:szCs w:val="22"/>
+          <w:lang w:val="en-GB"/>
+        </w:rPr>
+        <w:t>hows</w:t>
+      </w:r>
+      <w:proofErr w:type="spellEnd"/>
+      <w:r>
+        <w:rPr>
+          <w:szCs w:val="22"/>
+          <w:lang w:val="en-GB"/>
+        </w:rPr>
+        <w:t xml:space="preserve">' behind statistical rules, make sense of </w:t>
       </w:r>
       <w:r>
         <w:rPr>
@@ -239,7 +255,23 @@
           <w:szCs w:val="22"/>
           <w:lang w:val="en-GB"/>
         </w:rPr>
-        <w:t>, each a large number of times</w:t>
+        <w:t xml:space="preserve">, each </w:t>
+      </w:r>
+      <w:proofErr w:type="gramStart"/>
+      <w:r>
+        <w:rPr>
+          <w:szCs w:val="22"/>
+          <w:lang w:val="en-GB"/>
+        </w:rPr>
+        <w:t>a large number of</w:t>
+      </w:r>
+      <w:proofErr w:type="gramEnd"/>
+      <w:r>
+        <w:rPr>
+          <w:szCs w:val="22"/>
+          <w:lang w:val="en-GB"/>
+        </w:rPr>
+        <w:t xml:space="preserve"> times</w:t>
       </w:r>
       <w:r>
         <w:rPr>
@@ -599,7 +631,23 @@
           <w:szCs w:val="22"/>
           <w:lang w:val="en-GB"/>
         </w:rPr>
-        <w:t xml:space="preserve"> and tidyverse packages (dplyr, tidyr, purrr) </w:t>
+        <w:t xml:space="preserve"> and tidyverse packages (dplyr, tidyr, </w:t>
+      </w:r>
+      <w:proofErr w:type="spellStart"/>
+      <w:r>
+        <w:rPr>
+          <w:szCs w:val="22"/>
+          <w:lang w:val="en-GB"/>
+        </w:rPr>
+        <w:t>purrr</w:t>
+      </w:r>
+      <w:proofErr w:type="spellEnd"/>
+      <w:r>
+        <w:rPr>
+          <w:szCs w:val="22"/>
+          <w:lang w:val="en-GB"/>
+        </w:rPr>
+        <w:t xml:space="preserve">) </w:t>
       </w:r>
       <w:r>
         <w:rPr>
@@ -987,7 +1035,27 @@
           <w:szCs w:val="16"/>
           <w:lang w:val="en-GB"/>
         </w:rPr>
-        <w:t>[CC BY 4.0](https://creativecommons.org/licenses/by/4.0/deed.en)</w:t>
+        <w:t xml:space="preserve">[CC BY </w:t>
+      </w:r>
+      <w:proofErr w:type="gramStart"/>
+      <w:r>
+        <w:rPr>
+          <w:rFonts w:ascii="Monaco" w:hAnsi="Monaco"/>
+          <w:sz w:val="16"/>
+          <w:szCs w:val="16"/>
+          <w:lang w:val="en-GB"/>
+        </w:rPr>
+        <w:t>4.0](</w:t>
+      </w:r>
+      <w:proofErr w:type="gramEnd"/>
+      <w:r>
+        <w:rPr>
+          <w:rFonts w:ascii="Monaco" w:hAnsi="Monaco"/>
+          <w:sz w:val="16"/>
+          <w:szCs w:val="16"/>
+          <w:lang w:val="en-GB"/>
+        </w:rPr>
+        <w:t>https://creativecommons.org/licenses/by/4.0/deed.en)</w:t>
       </w:r>
     </w:p>
     <w:p>
@@ -1018,7 +1086,23 @@
           <w:szCs w:val="22"/>
           <w:lang w:val="en-GB"/>
         </w:rPr>
-        <w:t xml:space="preserve">I will distribute materials and communicate predominantly via Slack. You will receive an invitation to the course’s Slack channel via your UniBe email account. Please contact me via slack rather than email where possible, </w:t>
+        <w:t xml:space="preserve">I will distribute materials and communicate predominantly via Slack. You will receive an invitation to the course’s Slack channel via your </w:t>
+      </w:r>
+      <w:proofErr w:type="spellStart"/>
+      <w:r>
+        <w:rPr>
+          <w:szCs w:val="22"/>
+          <w:lang w:val="en-GB"/>
+        </w:rPr>
+        <w:t>UniBe</w:t>
+      </w:r>
+      <w:proofErr w:type="spellEnd"/>
+      <w:r>
+        <w:rPr>
+          <w:szCs w:val="22"/>
+          <w:lang w:val="en-GB"/>
+        </w:rPr>
+        <w:t xml:space="preserve"> email account. Please contact me via slack rather than email where possible, </w:t>
       </w:r>
       <w:r>
         <w:rPr>
@@ -1927,7 +2011,14 @@
                 <w:szCs w:val="22"/>
                 <w:lang w:val="en-GB"/>
               </w:rPr>
-              <w:t xml:space="preserve">Hidden multiplicity in ANOVA </w:t>
+              <w:t>Is it worth testing statistical assumptions?</w:t>
+            </w:r>
+            <w:r>
+              <w:rPr>
+                <w:szCs w:val="22"/>
+                <w:lang w:val="en-GB"/>
+              </w:rPr>
+              <w:t xml:space="preserve"> </w:t>
             </w:r>
             <w:r>
               <w:rPr>
@@ -2067,7 +2158,61 @@
                 <w:szCs w:val="22"/>
                 <w:lang w:val="en-GB"/>
               </w:rPr>
-              <w:t>Is it worth testing statistical assumptions?</w:t>
+              <w:t>Familywise error rates and h</w:t>
+            </w:r>
+            <w:r>
+              <w:rPr>
+                <w:szCs w:val="22"/>
+                <w:lang w:val="en-GB"/>
+              </w:rPr>
+              <w:t>idden multiplicity in ANOVA</w:t>
+            </w:r>
+            <w:r>
+              <w:rPr>
+                <w:szCs w:val="22"/>
+                <w:lang w:val="en-GB"/>
+              </w:rPr>
+              <w:t xml:space="preserve"> </w:t>
+            </w:r>
+            <w:r>
+              <w:rPr>
+                <w:color w:val="FF0000"/>
+                <w:szCs w:val="22"/>
+                <w:lang w:val="en-GB"/>
+              </w:rPr>
+              <w:t>[assignment</w:t>
+            </w:r>
+            <w:r>
+              <w:rPr>
+                <w:color w:val="FF0000"/>
+                <w:szCs w:val="22"/>
+                <w:lang w:val="en-GB"/>
+              </w:rPr>
+              <w:t xml:space="preserve">? </w:t>
+            </w:r>
+            <w:r>
+              <w:rPr>
+                <w:color w:val="FF0000"/>
+                <w:szCs w:val="22"/>
+                <w:lang w:val="en-GB"/>
+              </w:rPr>
+              <w:t xml:space="preserve">- </w:t>
+            </w:r>
+            <w:r>
+              <w:rPr>
+                <w:color w:val="FF0000"/>
+                <w:szCs w:val="22"/>
+                <w:lang w:val="en-GB"/>
+              </w:rPr>
+              <w:t>p hacking</w:t>
+            </w:r>
+            <w:r>
+              <w:rPr>
+                <w:color w:val="FF0000"/>
+                <w:szCs w:val="22"/>
+                <w:lang w:val="en-GB"/>
+              </w:rPr>
+              <w:t>]</w:t>
             </w:r>
           </w:p>
         </w:tc>
@@ -2200,14 +2345,7 @@
                 <w:szCs w:val="22"/>
                 <w:lang w:val="en-GB"/>
               </w:rPr>
-              <w:t>No class</w:t>
-            </w:r>
-            <w:r>
-              <w:rPr>
-                <w:szCs w:val="22"/>
-                <w:lang w:val="en-GB"/>
-              </w:rPr>
-              <w:t xml:space="preserve"> (</w:t>
+              <w:t>No class (</w:t>
             </w:r>
             <w:r>
               <w:rPr>
@@ -2573,6 +2711,37 @@
               </w:rPr>
               <w:t>The difference between significant and non-significant is not itself significant</w:t>
             </w:r>
+            <w:r>
+              <w:rPr>
+                <w:szCs w:val="22"/>
+                <w:lang w:val="en-GB"/>
+              </w:rPr>
+              <w:t xml:space="preserve"> </w:t>
+            </w:r>
+            <w:r>
+              <w:rPr>
+                <w:color w:val="FF0000"/>
+                <w:szCs w:val="22"/>
+                <w:lang w:val="en-GB"/>
+              </w:rPr>
+              <w:t>[assignment</w:t>
+            </w:r>
+            <w:r>
+              <w:rPr>
+                <w:color w:val="FF0000"/>
+                <w:szCs w:val="22"/>
+                <w:lang w:val="en-GB"/>
+              </w:rPr>
+              <w:t xml:space="preserve"> – p hacking?</w:t>
+            </w:r>
+            <w:r>
+              <w:rPr>
+                <w:color w:val="FF0000"/>
+                <w:szCs w:val="22"/>
+                <w:lang w:val="en-GB"/>
+              </w:rPr>
+              <w:t>]</w:t>
+            </w:r>
           </w:p>
         </w:tc>
         <w:tc>
@@ -2693,6 +2862,48 @@
                 <w:lang w:val="en-GB"/>
               </w:rPr>
               <w:t>How standardized are ‘standardized’ effect sizes?</w:t>
+            </w:r>
+          </w:p>
+          <w:p>
+            <w:pPr>
+              <w:spacing w:after="0" w:line="240" w:lineRule="auto"/>
+              <w:rPr>
+                <w:szCs w:val="22"/>
+                <w:lang w:val="en-GB"/>
+              </w:rPr>
+            </w:pPr>
+          </w:p>
+          <w:p>
+            <w:pPr>
+              <w:spacing w:after="0" w:line="240" w:lineRule="auto"/>
+              <w:rPr>
+                <w:szCs w:val="22"/>
+                <w:lang w:val="en-GB"/>
+              </w:rPr>
+            </w:pPr>
+            <w:r>
+              <w:rPr>
+                <w:color w:val="FF0000"/>
+                <w:szCs w:val="22"/>
+                <w:lang w:val="en-GB"/>
+              </w:rPr>
+              <w:t>[</w:t>
+            </w:r>
+            <w:r>
+              <w:rPr>
+                <w:color w:val="FF0000"/>
+                <w:szCs w:val="22"/>
+                <w:lang w:val="en-GB"/>
+              </w:rPr>
+              <w:t xml:space="preserve">discuss end of course </w:t>
+            </w:r>
+            <w:r>
+              <w:rPr>
+                <w:color w:val="FF0000"/>
+                <w:szCs w:val="22"/>
+                <w:lang w:val="en-GB"/>
+              </w:rPr>
+              <w:t>assignment]</w:t>
             </w:r>
           </w:p>
         </w:tc>
@@ -3392,8 +3603,17 @@
           <w:szCs w:val="22"/>
           <w:lang w:val="en-GB"/>
         </w:rPr>
-        <w:t>The impact of careless responding on correlations ?</w:t>
-      </w:r>
+        <w:t xml:space="preserve">The impact of careless responding on </w:t>
+      </w:r>
+      <w:proofErr w:type="gramStart"/>
+      <w:r>
+        <w:rPr>
+          <w:szCs w:val="22"/>
+          <w:lang w:val="en-GB"/>
+        </w:rPr>
+        <w:t>correlations ?</w:t>
+      </w:r>
+      <w:proofErr w:type="gramEnd"/>
     </w:p>
     <w:p>
       <w:pPr>
@@ -7442,6 +7662,7 @@
   <w:style w:type="character" w:default="1" w:styleId="DefaultParagraphFont">
     <w:name w:val="Default Paragraph Font"/>
     <w:uiPriority w:val="1"/>
+    <w:semiHidden/>
     <w:unhideWhenUsed/>
   </w:style>
   <w:style w:type="table" w:default="1" w:styleId="TableNormal">
@@ -8911,14 +9132,10 @@
 </file>
 
 <file path=customXml/item1.xml><?xml version="1.0" encoding="utf-8"?>
-<TemplafyTemplateConfiguration><![CDATA[{"elementsMetadata":[{"type":"pictureContentControl","id":"3d84e016-bb9f-41a8-a4c6-72d1e18b23d2","elementConfiguration":{"inheritDimensions":"inheritNone","width":"{{Form.LogoLeereVorlage.WidthLogoPage2}}","height":"{{Form.LogoLeereVorlage.HeightLogoPage2}}","binding":"Form.LogoLeereVorlage.LogoPage2","visibility":{"action":"hide","binding":"Form.LogoLeereVorlage.Name","operator":"equals","compareValue":"No logo"},"removeAndKeepContent":false,"disableUpdates":false,"type":"image"}},{"type":"pictureContentControl","id":"383ebb36-a924-4599-88c7-7b32f2a1c904","elementConfiguration":{"inheritDimensions":"inheritNone","width":"{{Form.LogoLeereVorlage.WidthLogoPage2}}","height":"{{Form.LogoLeereVorlage.HeightLogoPage2}}","binding":"Form.LogoLeereVorlage.LogoPage2","visibility":{"action":"hide","binding":"Form.LogoLeereVorlage.Name","operator":"equals","compareValue":"No logo"},"removeAndKeepContent":false,"disableUpdates":false,"type":"image"}},{"type":"pictureContentControl","id":"19cbc717-1df4-441b-ae70-9c9df1a0a9de","elementConfiguration":{"inheritDimensions":"inheritNone","height":"{{Form.CustomFooterLogo.Height}}","binding":"Form.CustomFooterLogo.Logo","visibility":{"action":"hide","binding":"Form.CustomFooterLogo.CustomFooter","operator":"equals","compareValue":"None"},"removeAndKeepContent":false,"disableUpdates":false,"type":"image"}},{"type":"pictureContentControl","id":"3bcb296e-dd5f-4ee5-ade2-b7635d4f7566","elementConfiguration":{"inheritDimensions":"inheritNone","height":"{{Form.CustomFooterLogo.Height}}","binding":"Form.CustomFooterLogo.Logo","visibility":{"action":"hide","binding":"Form.CustomFooterLogo.CustomFooter","operator":"equals","compareValue":"None"},"removeAndKeepContent":false,"disableUpdates":false,"type":"image"}},{"type":"pictureContentControl","id":"63f465b2-91a2-4b1d-a725-a425c5249198","elementConfiguration":{"inheritDimensions":"inheritNone","width":"{{Form.LogoLeereVorlage.Width}}","height":"{{Form.LogoLeereVorlage.Height}}","binding":"Form.LogoLeereVorlage.Logo","visibility":{"action":"hide","binding":"Form.LogoLeereVorlage.Name","operator":"equals","compareValue":"No logo"},"removeAndKeepContent":false,"disableUpdates":false,"type":"image"}},{"type":"pictureContentControl","id":"0f75a7e4-bf7c-4da0-b339-fdb85a64252e","elementConfiguration":{"inheritDimensions":"inheritNone","width":"{{Form.LogoLeereVorlage.Width}}","height":"{{Form.LogoLeereVorlage.Height}}","binding":"Form.LogoLeereVorlage.Logo","visibility":{"action":"hide","binding":"Form.LogoLeereVorlage.Name","operator":"equals","compareValue":"No logo"},"removeAndKeepContent":false,"disableUpdates":false,"type":"image"}},{"type":"pictureContentControl","id":"8b0672e8-03a2-4689-b720-a6169fb6711c","elementConfiguration":{"inheritDimensions":"inheritNone","height":"{{Form.Claim.Height}}","binding":"Form.Claim.Claim","visibility":{"action":"hide","binding":"UserProfile.Institution.HideClaim","operator":"equals","compareValue":"Yes"},"removeAndKeepContent":false,"disableUpdates":false,"type":"image"}},{"type":"pictureContentControl","id":"22f7c9a5-023c-43b2-8400-9e0a07f239cc","elementConfiguration":{"inheritDimensions":"inheritNone","height":"{{Form.CustomFooterLogo.Height}}","binding":"Form.CustomFooterLogo.Logo","visibility":{"action":"hide","binding":"Form.CustomFooterLogo.CustomFooter","operator":"equals","compareValue":"None"},"removeAndKeepContent":false,"disableUpdates":false,"type":"image"}},{"type":"pictureContentControl","id":"f6260103-2b27-42b9-879b-8b8dbad58bb2","elementConfiguration":{"inheritDimensions":"inheritNone","height":"{{Form.CustomFooterLogo.Height}}","binding":"Form.CustomFooterLogo.Logo","visibility":{"action":"hide","binding":"Form.CustomFooterLogo.CustomFooter","operator":"equals","compareValue":"None"},"removeAndKeepContent":false,"disableUpdates":false,"type":"image"}},{"type":"pictureContentControl","id":"02513e81-3a48-4a91-b0f4-46dad86110ec","elementConfiguration":{"inheritDimensions":"inheritNone","height":"{{Form.Claim.Height}}","binding":"Form.Claim.Claim","visibility":{"action":"hide","binding":"UserProfile.Institution.HideClaim","operator":"equals","compareValue":"Yes"},"removeAndKeepContent":false,"disableUpdates":false,"type":"image"}}],"transformationConfigurations":[{"language":"{{UserProfile.DocumentLanguage.Iana}}","disableUpdates":false,"type":"proofingLanguage"}],"isBaseTemplate":false,"templateName":"Leere Vorlage","templateDescription":"","enableDocumentContentUpdater":true,"version":"1.12"}]]></TemplafyTemplateConfiguration>
+<b:Sources xmlns:b="http://schemas.openxmlformats.org/officeDocument/2006/bibliography" xmlns="http://schemas.openxmlformats.org/officeDocument/2006/bibliography" SelectedStyle="\APASixthEditionOfficeOnline.xsl" StyleName="APA" Version="6"/>
 </file>
 
 <file path=customXml/item2.xml><?xml version="1.0" encoding="utf-8"?>
-<TemplafyFormConfiguration><![CDATA[{"formFields":[{"dataSource":"ClaimTranslations","displayColumn":"claim","filter":{"column":"iana","otherFieldName":"DocumentLanguage","fullyQualifiedOtherFieldName":"DocumentLanguage","otherFieldColumn":"iana","formReference":"userProfile","operator":"equals"},"hideIfNoUserInteractionRequired":true,"distinct":true,"required":true,"autoSelectFirstOption":false,"helpTexts":{"prefix":"","postfix":""},"spacing":{},"type":"dropDown","name":"Claim","label":"Claim","fullyQualifiedName":"Claim"},{"dataSource":"CustomFooterLogoWord","displayColumn":"customFooter","filter":{"column":"customFooter","otherFieldName":"Institution","fullyQualifiedOtherFieldName":"Institution","otherFieldColumn":"CustomLogoFooter","formReference":"userProfile","operator":"equals"},"hideIfNoUserInteractionRequired":true,"distinct":true,"required":true,"autoSelectFirstOption":false,"helpTexts":{"prefix":"","postfix":""},"spacing":{},"type":"dropDown","name":"CustomFooterLogo","label":"Custom footer logo","fullyQualifiedName":"CustomFooterLogo"},{"dataSource":"LogoLeereVorlage","displayColumn":"name","hideIfNoUserInteractionRequired":false,"distinct":true,"required":true,"autoSelectFirstOption":false,"helpTexts":{"prefix":"","postfix":""},"spacing":{},"type":"dropDown","name":"LogoLeereVorlage","label":"Logo","fullyQualifiedName":"LogoLeereVorlage"}],"formDataEntries":[{"name":"Claim","value":"Z2eF3iymXGQicZCtNG1OaA=="},{"name":"CustomFooterLogo","value":"iHQ8Cqf+ZDhqdS5NzCoDSw=="},{"name":"LogoLeereVorlage","value":"Z2eF3iymXGQicZCtNG1OaA=="}]}]]></TemplafyFormConfiguration>
-</file>
-
-<file path=customXml/item3.xml><?xml version="1.0" encoding="utf-8"?>
 <ct:contentTypeSchema xmlns:ct="http://schemas.microsoft.com/office/2006/metadata/contentType" xmlns:ma="http://schemas.microsoft.com/office/2006/metadata/properties/metaAttributes" ct:_="" ma:_="" ma:contentTypeName="Dokument" ma:contentTypeID="0x010100EE65DF1C6F78C644BF39C301FAD3E2CF" ma:contentTypeVersion="6" ma:contentTypeDescription="Ein neues Dokument erstellen." ma:contentTypeScope="" ma:versionID="cee1ad7c844a4ce68262a86bce63da31">
   <xsd:schema xmlns:xsd="http://www.w3.org/2001/XMLSchema" xmlns:xs="http://www.w3.org/2001/XMLSchema" xmlns:p="http://schemas.microsoft.com/office/2006/metadata/properties" xmlns:ns3="4a3b9902-a5bd-41d7-98f1-878c796985cb" xmlns:ns4="17e95b03-f7ea-427b-914a-0173241474db" targetNamespace="http://schemas.microsoft.com/office/2006/metadata/properties" ma:root="true" ma:fieldsID="3b36161788a5bbf3dbd10c500cb322d3" ns3:_="" ns4:_="">
     <xsd:import namespace="4a3b9902-a5bd-41d7-98f1-878c796985cb"/>
@@ -9095,11 +9312,23 @@
 </ct:contentTypeSchema>
 </file>
 
+<file path=customXml/item3.xml><?xml version="1.0" encoding="utf-8"?>
+<TemplafyFormConfiguration><![CDATA[{"formFields":[{"dataSource":"ClaimTranslations","displayColumn":"claim","filter":{"column":"iana","otherFieldName":"DocumentLanguage","fullyQualifiedOtherFieldName":"DocumentLanguage","otherFieldColumn":"iana","formReference":"userProfile","operator":"equals"},"hideIfNoUserInteractionRequired":true,"distinct":true,"required":true,"autoSelectFirstOption":false,"helpTexts":{"prefix":"","postfix":""},"spacing":{},"type":"dropDown","name":"Claim","label":"Claim","fullyQualifiedName":"Claim"},{"dataSource":"CustomFooterLogoWord","displayColumn":"customFooter","filter":{"column":"customFooter","otherFieldName":"Institution","fullyQualifiedOtherFieldName":"Institution","otherFieldColumn":"CustomLogoFooter","formReference":"userProfile","operator":"equals"},"hideIfNoUserInteractionRequired":true,"distinct":true,"required":true,"autoSelectFirstOption":false,"helpTexts":{"prefix":"","postfix":""},"spacing":{},"type":"dropDown","name":"CustomFooterLogo","label":"Custom footer logo","fullyQualifiedName":"CustomFooterLogo"},{"dataSource":"LogoLeereVorlage","displayColumn":"name","hideIfNoUserInteractionRequired":false,"distinct":true,"required":true,"autoSelectFirstOption":false,"helpTexts":{"prefix":"","postfix":""},"spacing":{},"type":"dropDown","name":"LogoLeereVorlage","label":"Logo","fullyQualifiedName":"LogoLeereVorlage"}],"formDataEntries":[{"name":"Claim","value":"Z2eF3iymXGQicZCtNG1OaA=="},{"name":"CustomFooterLogo","value":"iHQ8Cqf+ZDhqdS5NzCoDSw=="},{"name":"LogoLeereVorlage","value":"Z2eF3iymXGQicZCtNG1OaA=="}]}]]></TemplafyFormConfiguration>
+</file>
+
 <file path=customXml/item4.xml><?xml version="1.0" encoding="utf-8"?>
-<b:Sources xmlns:b="http://schemas.openxmlformats.org/officeDocument/2006/bibliography" xmlns="http://schemas.openxmlformats.org/officeDocument/2006/bibliography" SelectedStyle="\APASixthEditionOfficeOnline.xsl" StyleName="APA" Version="6"/>
+<TemplafyTemplateConfiguration><![CDATA[{"elementsMetadata":[{"type":"pictureContentControl","id":"3d84e016-bb9f-41a8-a4c6-72d1e18b23d2","elementConfiguration":{"inheritDimensions":"inheritNone","width":"{{Form.LogoLeereVorlage.WidthLogoPage2}}","height":"{{Form.LogoLeereVorlage.HeightLogoPage2}}","binding":"Form.LogoLeereVorlage.LogoPage2","visibility":{"action":"hide","binding":"Form.LogoLeereVorlage.Name","operator":"equals","compareValue":"No logo"},"removeAndKeepContent":false,"disableUpdates":false,"type":"image"}},{"type":"pictureContentControl","id":"383ebb36-a924-4599-88c7-7b32f2a1c904","elementConfiguration":{"inheritDimensions":"inheritNone","width":"{{Form.LogoLeereVorlage.WidthLogoPage2}}","height":"{{Form.LogoLeereVorlage.HeightLogoPage2}}","binding":"Form.LogoLeereVorlage.LogoPage2","visibility":{"action":"hide","binding":"Form.LogoLeereVorlage.Name","operator":"equals","compareValue":"No logo"},"removeAndKeepContent":false,"disableUpdates":false,"type":"image"}},{"type":"pictureContentControl","id":"19cbc717-1df4-441b-ae70-9c9df1a0a9de","elementConfiguration":{"inheritDimensions":"inheritNone","height":"{{Form.CustomFooterLogo.Height}}","binding":"Form.CustomFooterLogo.Logo","visibility":{"action":"hide","binding":"Form.CustomFooterLogo.CustomFooter","operator":"equals","compareValue":"None"},"removeAndKeepContent":false,"disableUpdates":false,"type":"image"}},{"type":"pictureContentControl","id":"3bcb296e-dd5f-4ee5-ade2-b7635d4f7566","elementConfiguration":{"inheritDimensions":"inheritNone","height":"{{Form.CustomFooterLogo.Height}}","binding":"Form.CustomFooterLogo.Logo","visibility":{"action":"hide","binding":"Form.CustomFooterLogo.CustomFooter","operator":"equals","compareValue":"None"},"removeAndKeepContent":false,"disableUpdates":false,"type":"image"}},{"type":"pictureContentControl","id":"63f465b2-91a2-4b1d-a725-a425c5249198","elementConfiguration":{"inheritDimensions":"inheritNone","width":"{{Form.LogoLeereVorlage.Width}}","height":"{{Form.LogoLeereVorlage.Height}}","binding":"Form.LogoLeereVorlage.Logo","visibility":{"action":"hide","binding":"Form.LogoLeereVorlage.Name","operator":"equals","compareValue":"No logo"},"removeAndKeepContent":false,"disableUpdates":false,"type":"image"}},{"type":"pictureContentControl","id":"0f75a7e4-bf7c-4da0-b339-fdb85a64252e","elementConfiguration":{"inheritDimensions":"inheritNone","width":"{{Form.LogoLeereVorlage.Width}}","height":"{{Form.LogoLeereVorlage.Height}}","binding":"Form.LogoLeereVorlage.Logo","visibility":{"action":"hide","binding":"Form.LogoLeereVorlage.Name","operator":"equals","compareValue":"No logo"},"removeAndKeepContent":false,"disableUpdates":false,"type":"image"}},{"type":"pictureContentControl","id":"8b0672e8-03a2-4689-b720-a6169fb6711c","elementConfiguration":{"inheritDimensions":"inheritNone","height":"{{Form.Claim.Height}}","binding":"Form.Claim.Claim","visibility":{"action":"hide","binding":"UserProfile.Institution.HideClaim","operator":"equals","compareValue":"Yes"},"removeAndKeepContent":false,"disableUpdates":false,"type":"image"}},{"type":"pictureContentControl","id":"22f7c9a5-023c-43b2-8400-9e0a07f239cc","elementConfiguration":{"inheritDimensions":"inheritNone","height":"{{Form.CustomFooterLogo.Height}}","binding":"Form.CustomFooterLogo.Logo","visibility":{"action":"hide","binding":"Form.CustomFooterLogo.CustomFooter","operator":"equals","compareValue":"None"},"removeAndKeepContent":false,"disableUpdates":false,"type":"image"}},{"type":"pictureContentControl","id":"f6260103-2b27-42b9-879b-8b8dbad58bb2","elementConfiguration":{"inheritDimensions":"inheritNone","height":"{{Form.CustomFooterLogo.Height}}","binding":"Form.CustomFooterLogo.Logo","visibility":{"action":"hide","binding":"Form.CustomFooterLogo.CustomFooter","operator":"equals","compareValue":"None"},"removeAndKeepContent":false,"disableUpdates":false,"type":"image"}},{"type":"pictureContentControl","id":"02513e81-3a48-4a91-b0f4-46dad86110ec","elementConfiguration":{"inheritDimensions":"inheritNone","height":"{{Form.Claim.Height}}","binding":"Form.Claim.Claim","visibility":{"action":"hide","binding":"UserProfile.Institution.HideClaim","operator":"equals","compareValue":"Yes"},"removeAndKeepContent":false,"disableUpdates":false,"type":"image"}}],"transformationConfigurations":[{"language":"{{UserProfile.DocumentLanguage.Iana}}","disableUpdates":false,"type":"proofingLanguage"}],"isBaseTemplate":false,"templateName":"Leere Vorlage","templateDescription":"","enableDocumentContentUpdater":true,"version":"1.12"}]]></TemplafyTemplateConfiguration>
 </file>
 
 <file path=customXml/item5.xml><?xml version="1.0" encoding="utf-8"?>
+<p:properties xmlns:p="http://schemas.microsoft.com/office/2006/metadata/properties" xmlns:xsi="http://www.w3.org/2001/XMLSchema-instance" xmlns:pc="http://schemas.microsoft.com/office/infopath/2007/PartnerControls">
+  <documentManagement>
+    <_activity xmlns="4a3b9902-a5bd-41d7-98f1-878c796985cb" xsi:nil="true"/>
+  </documentManagement>
+</p:properties>
+</file>
+
+<file path=customXml/item6.xml><?xml version="1.0" encoding="utf-8"?>
 <?mso-contentType ?>
 <FormTemplates xmlns="http://schemas.microsoft.com/sharepoint/v3/contenttype/forms">
   <Display>DocumentLibraryForm</Display>
@@ -9108,27 +9337,15 @@
 </FormTemplates>
 </file>
 
-<file path=customXml/item6.xml><?xml version="1.0" encoding="utf-8"?>
-<p:properties xmlns:p="http://schemas.microsoft.com/office/2006/metadata/properties" xmlns:xsi="http://www.w3.org/2001/XMLSchema-instance" xmlns:pc="http://schemas.microsoft.com/office/infopath/2007/PartnerControls">
-  <documentManagement>
-    <_activity xmlns="4a3b9902-a5bd-41d7-98f1-878c796985cb" xsi:nil="true"/>
-  </documentManagement>
-</p:properties>
-</file>
-
 <file path=customXml/itemProps1.xml><?xml version="1.0" encoding="utf-8"?>
-<ds:datastoreItem xmlns:ds="http://schemas.openxmlformats.org/officeDocument/2006/customXml" ds:itemID="{97973D3F-3BA8-4087-BC23-D5B1F6B835E0}">
-  <ds:schemaRefs/>
+<ds:datastoreItem xmlns:ds="http://schemas.openxmlformats.org/officeDocument/2006/customXml" ds:itemID="{2EB84F3B-FBAC-49FF-95AE-E13CFDA33EFF}">
+  <ds:schemaRefs>
+    <ds:schemaRef ds:uri="http://schemas.openxmlformats.org/officeDocument/2006/bibliography"/>
+  </ds:schemaRefs>
 </ds:datastoreItem>
 </file>
 
 <file path=customXml/itemProps2.xml><?xml version="1.0" encoding="utf-8"?>
-<ds:datastoreItem xmlns:ds="http://schemas.openxmlformats.org/officeDocument/2006/customXml" ds:itemID="{27ECE007-D650-4B5A-AB41-DF32B9848848}">
-  <ds:schemaRefs/>
-</ds:datastoreItem>
-</file>
-
-<file path=customXml/itemProps3.xml><?xml version="1.0" encoding="utf-8"?>
 <ds:datastoreItem xmlns:ds="http://schemas.openxmlformats.org/officeDocument/2006/customXml" ds:itemID="{5F6D7732-3364-46EF-8F69-21555491B8AB}">
   <ds:schemaRefs>
     <ds:schemaRef ds:uri="http://schemas.microsoft.com/office/2006/metadata/contentType"/>
@@ -9147,23 +9364,19 @@
 </ds:datastoreItem>
 </file>
 
+<file path=customXml/itemProps3.xml><?xml version="1.0" encoding="utf-8"?>
+<ds:datastoreItem xmlns:ds="http://schemas.openxmlformats.org/officeDocument/2006/customXml" ds:itemID="{27ECE007-D650-4B5A-AB41-DF32B9848848}">
+  <ds:schemaRefs/>
+</ds:datastoreItem>
+</file>
+
 <file path=customXml/itemProps4.xml><?xml version="1.0" encoding="utf-8"?>
-<ds:datastoreItem xmlns:ds="http://schemas.openxmlformats.org/officeDocument/2006/customXml" ds:itemID="{2EB84F3B-FBAC-49FF-95AE-E13CFDA33EFF}">
-  <ds:schemaRefs>
-    <ds:schemaRef ds:uri="http://schemas.openxmlformats.org/officeDocument/2006/bibliography"/>
-  </ds:schemaRefs>
+<ds:datastoreItem xmlns:ds="http://schemas.openxmlformats.org/officeDocument/2006/customXml" ds:itemID="{97973D3F-3BA8-4087-BC23-D5B1F6B835E0}">
+  <ds:schemaRefs/>
 </ds:datastoreItem>
 </file>
 
 <file path=customXml/itemProps5.xml><?xml version="1.0" encoding="utf-8"?>
-<ds:datastoreItem xmlns:ds="http://schemas.openxmlformats.org/officeDocument/2006/customXml" ds:itemID="{EB270729-555D-4A43-8321-B903C3E653E2}">
-  <ds:schemaRefs>
-    <ds:schemaRef ds:uri="http://schemas.microsoft.com/sharepoint/v3/contenttype/forms"/>
-  </ds:schemaRefs>
-</ds:datastoreItem>
-</file>
-
-<file path=customXml/itemProps6.xml><?xml version="1.0" encoding="utf-8"?>
 <ds:datastoreItem xmlns:ds="http://schemas.openxmlformats.org/officeDocument/2006/customXml" ds:itemID="{20B8BDC0-0B39-4E7D-9DA8-39E3F2DF5EB1}">
   <ds:schemaRefs>
     <ds:schemaRef ds:uri="http://schemas.microsoft.com/office/2006/metadata/properties"/>
@@ -9171,4 +9384,12 @@
     <ds:schemaRef ds:uri="4a3b9902-a5bd-41d7-98f1-878c796985cb"/>
   </ds:schemaRefs>
 </ds:datastoreItem>
+</file>
+
+<file path=customXml/itemProps6.xml><?xml version="1.0" encoding="utf-8"?>
+<ds:datastoreItem xmlns:ds="http://schemas.openxmlformats.org/officeDocument/2006/customXml" ds:itemID="{EB270729-555D-4A43-8321-B903C3E653E2}">
+  <ds:schemaRefs>
+    <ds:schemaRef ds:uri="http://schemas.microsoft.com/sharepoint/v3/contenttype/forms"/>
+  </ds:schemaRefs>
+</ds:datastoreItem>
 </file>
</xml_diff>